<commit_message>
Add some parts of the docs book
</commit_message>
<xml_diff>
--- a/Présentation de Star.docx
+++ b/Présentation de Star.docx
@@ -77,22 +77,6 @@
         <w:br/>
         <w:t>Tel. : (+261) 20 23 277 11</w:t>
       </w:r>
-    </w:p>
-    <w:p>
-      <w:pPr>
-        <w:shd w:val="clear" w:color="auto" w:fill="FFFFFF"/>
-        <w:spacing w:before="600" w:after="300" w:line="450" w:lineRule="atLeast"/>
-        <w:outlineLvl w:val="0"/>
-        <w:rPr>
-          <w:rFonts w:ascii="Arial" w:eastAsia="Times New Roman" w:hAnsi="Arial" w:cs="Arial"/>
-          <w:caps/>
-          <w:color w:val="D22630"/>
-          <w:kern w:val="36"/>
-          <w:sz w:val="54"/>
-          <w:szCs w:val="54"/>
-          <w:lang w:eastAsia="fr-FR"/>
-        </w:rPr>
-      </w:pPr>
     </w:p>
     <w:p>
       <w:pPr>
@@ -1145,7 +1129,6 @@
           <w:szCs w:val="15"/>
           <w:shd w:val="clear" w:color="auto" w:fill="FF3333"/>
         </w:rPr>
-        <w:lastRenderedPageBreak/>
         <w:t xml:space="preserve">Directeur des Ressources Humaines : </w:t>
       </w:r>
       <w:r>
@@ -1250,6 +1233,7 @@
           <w:szCs w:val="15"/>
           <w:shd w:val="clear" w:color="auto" w:fill="FF3333"/>
         </w:rPr>
+        <w:lastRenderedPageBreak/>
         <w:t xml:space="preserve">Directrice Commerciale et Marketing : </w:t>
       </w:r>
       <w:r>
@@ -1374,7 +1358,10 @@
         <w:t>PERFORMANCE, INNOVATION, RIGUEUR, INTÉGRITÉ, LOYAUTÉ, PROFESSIONNALISME</w:t>
       </w:r>
     </w:p>
-    <w:p/>
+    <w:p>
+      <w:bookmarkStart w:id="0" w:name="_GoBack"/>
+      <w:bookmarkEnd w:id="0"/>
+    </w:p>
     <w:p>
       <w:pPr>
         <w:ind w:firstLine="708"/>
@@ -1843,17 +1830,7 @@
           <w:szCs w:val="20"/>
           <w:shd w:val="clear" w:color="auto" w:fill="575757"/>
         </w:rPr>
-        <w:t>2010</w:t>
-      </w:r>
-      <w:r>
-        <w:rPr>
-          <w:rFonts w:ascii="Arial" w:hAnsi="Arial" w:cs="Arial"/>
-          <w:color w:val="FFFFFF"/>
-          <w:sz w:val="20"/>
-          <w:szCs w:val="20"/>
-          <w:shd w:val="clear" w:color="auto" w:fill="575757"/>
-        </w:rPr>
-        <w:t xml:space="preserve"> : </w:t>
+        <w:t xml:space="preserve">2010 : </w:t>
       </w:r>
       <w:r>
         <w:rPr>
@@ -1907,17 +1884,514 @@
           <w:szCs w:val="20"/>
           <w:shd w:val="clear" w:color="auto" w:fill="FFFFFF"/>
         </w:rPr>
+        <w:t>-Lancement de la bière Gold Blanche</w:t>
+      </w:r>
+    </w:p>
+    <w:p>
+      <w:pPr>
+        <w:ind w:firstLine="708"/>
+        <w:rPr>
+          <w:rFonts w:ascii="Arial" w:hAnsi="Arial" w:cs="Arial"/>
+          <w:color w:val="999999"/>
+          <w:sz w:val="20"/>
+          <w:szCs w:val="20"/>
+          <w:shd w:val="clear" w:color="auto" w:fill="FFFFFF"/>
+        </w:rPr>
+      </w:pPr>
+      <w:r>
+        <w:rPr>
+          <w:rFonts w:ascii="Arial" w:hAnsi="Arial" w:cs="Arial"/>
+          <w:color w:val="999999"/>
+          <w:sz w:val="20"/>
+          <w:szCs w:val="20"/>
+          <w:shd w:val="clear" w:color="auto" w:fill="FFFFFF"/>
+        </w:rPr>
+        <w:t>-Célébration des 40 ans de l’eau de source Eau Vive</w:t>
+      </w:r>
+    </w:p>
+    <w:p>
+      <w:pPr>
+        <w:ind w:firstLine="708"/>
+        <w:rPr>
+          <w:rFonts w:ascii="Arial" w:hAnsi="Arial" w:cs="Arial"/>
+          <w:color w:val="999999"/>
+          <w:sz w:val="20"/>
+          <w:szCs w:val="20"/>
+          <w:shd w:val="clear" w:color="auto" w:fill="FFFFFF"/>
+        </w:rPr>
+      </w:pPr>
+      <w:r>
+        <w:rPr>
+          <w:rFonts w:ascii="Arial" w:hAnsi="Arial" w:cs="Arial"/>
+          <w:color w:val="999999"/>
+          <w:sz w:val="20"/>
+          <w:szCs w:val="20"/>
+          <w:shd w:val="clear" w:color="auto" w:fill="FFFFFF"/>
+        </w:rPr>
+        <w:t xml:space="preserve">-Célébration des 20 ans de la boisson panachée THB </w:t>
+      </w:r>
+      <w:proofErr w:type="spellStart"/>
+      <w:r>
+        <w:rPr>
+          <w:rFonts w:ascii="Arial" w:hAnsi="Arial" w:cs="Arial"/>
+          <w:color w:val="999999"/>
+          <w:sz w:val="20"/>
+          <w:szCs w:val="20"/>
+          <w:shd w:val="clear" w:color="auto" w:fill="FFFFFF"/>
+        </w:rPr>
+        <w:t>Fresh</w:t>
+      </w:r>
+      <w:proofErr w:type="spellEnd"/>
+    </w:p>
+    <w:p>
+      <w:pPr>
+        <w:ind w:firstLine="708"/>
+        <w:rPr>
+          <w:rFonts w:ascii="Arial" w:hAnsi="Arial" w:cs="Arial"/>
+          <w:color w:val="999999"/>
+          <w:sz w:val="20"/>
+          <w:szCs w:val="20"/>
+          <w:shd w:val="clear" w:color="auto" w:fill="FFFFFF"/>
+        </w:rPr>
+      </w:pPr>
+      <w:r>
+        <w:rPr>
+          <w:rFonts w:ascii="Arial" w:hAnsi="Arial" w:cs="Arial"/>
+          <w:color w:val="999999"/>
+          <w:sz w:val="20"/>
+          <w:szCs w:val="20"/>
+          <w:shd w:val="clear" w:color="auto" w:fill="FFFFFF"/>
+        </w:rPr>
+        <w:t xml:space="preserve">2009 : Lancement de Coca-Cola </w:t>
+      </w:r>
+      <w:proofErr w:type="spellStart"/>
+      <w:r>
+        <w:rPr>
+          <w:rFonts w:ascii="Arial" w:hAnsi="Arial" w:cs="Arial"/>
+          <w:color w:val="999999"/>
+          <w:sz w:val="20"/>
+          <w:szCs w:val="20"/>
+          <w:shd w:val="clear" w:color="auto" w:fill="FFFFFF"/>
+        </w:rPr>
+        <w:t>Zero</w:t>
+      </w:r>
+      <w:proofErr w:type="spellEnd"/>
+      <w:r>
+        <w:rPr>
+          <w:rFonts w:ascii="Arial" w:hAnsi="Arial" w:cs="Arial"/>
+          <w:color w:val="999999"/>
+          <w:sz w:val="20"/>
+          <w:szCs w:val="20"/>
+          <w:shd w:val="clear" w:color="auto" w:fill="FFFFFF"/>
+        </w:rPr>
+        <w:t xml:space="preserve"> à Madagascar</w:t>
+      </w:r>
+    </w:p>
+    <w:p>
+      <w:pPr>
+        <w:ind w:firstLine="708"/>
+        <w:rPr>
+          <w:rFonts w:ascii="Arial" w:hAnsi="Arial" w:cs="Arial"/>
+          <w:color w:val="999999"/>
+          <w:sz w:val="20"/>
+          <w:szCs w:val="20"/>
+          <w:shd w:val="clear" w:color="auto" w:fill="FFFFFF"/>
+        </w:rPr>
+      </w:pPr>
+      <w:r>
+        <w:rPr>
+          <w:rFonts w:ascii="Arial" w:hAnsi="Arial" w:cs="Arial"/>
+          <w:color w:val="999999"/>
+          <w:sz w:val="20"/>
+          <w:szCs w:val="20"/>
+          <w:shd w:val="clear" w:color="auto" w:fill="FFFFFF"/>
+        </w:rPr>
+        <w:t>2008 : Célébration des 50 ans de la marque THB</w:t>
+      </w:r>
+    </w:p>
+    <w:p>
+      <w:pPr>
+        <w:ind w:firstLine="708"/>
+        <w:rPr>
+          <w:rFonts w:ascii="Arial" w:hAnsi="Arial" w:cs="Arial"/>
+          <w:color w:val="999999"/>
+          <w:sz w:val="20"/>
+          <w:szCs w:val="20"/>
+          <w:shd w:val="clear" w:color="auto" w:fill="FFFFFF"/>
+        </w:rPr>
+      </w:pPr>
+      <w:r>
+        <w:rPr>
+          <w:rFonts w:ascii="Arial" w:hAnsi="Arial" w:cs="Arial"/>
+          <w:color w:val="999999"/>
+          <w:sz w:val="20"/>
+          <w:szCs w:val="20"/>
+          <w:shd w:val="clear" w:color="auto" w:fill="FFFFFF"/>
+        </w:rPr>
+        <w:t xml:space="preserve">2007 : </w:t>
+      </w:r>
+      <w:proofErr w:type="spellStart"/>
+      <w:r>
+        <w:rPr>
+          <w:rFonts w:ascii="Arial" w:hAnsi="Arial" w:cs="Arial"/>
+          <w:color w:val="999999"/>
+          <w:sz w:val="20"/>
+          <w:szCs w:val="20"/>
+          <w:shd w:val="clear" w:color="auto" w:fill="FFFFFF"/>
+        </w:rPr>
+        <w:t>Rebranding</w:t>
+      </w:r>
+      <w:proofErr w:type="spellEnd"/>
+      <w:r>
+        <w:rPr>
+          <w:rFonts w:ascii="Arial" w:hAnsi="Arial" w:cs="Arial"/>
+          <w:color w:val="999999"/>
+          <w:sz w:val="20"/>
+          <w:szCs w:val="20"/>
+          <w:shd w:val="clear" w:color="auto" w:fill="FFFFFF"/>
+        </w:rPr>
+        <w:t xml:space="preserve"> de la boisson panachée </w:t>
+      </w:r>
+      <w:proofErr w:type="spellStart"/>
+      <w:r>
+        <w:rPr>
+          <w:rFonts w:ascii="Arial" w:hAnsi="Arial" w:cs="Arial"/>
+          <w:color w:val="999999"/>
+          <w:sz w:val="20"/>
+          <w:szCs w:val="20"/>
+          <w:shd w:val="clear" w:color="auto" w:fill="FFFFFF"/>
+        </w:rPr>
+        <w:t>Fresh</w:t>
+      </w:r>
+      <w:proofErr w:type="spellEnd"/>
+      <w:r>
+        <w:rPr>
+          <w:rFonts w:ascii="Arial" w:hAnsi="Arial" w:cs="Arial"/>
+          <w:color w:val="999999"/>
+          <w:sz w:val="20"/>
+          <w:szCs w:val="20"/>
+          <w:shd w:val="clear" w:color="auto" w:fill="FFFFFF"/>
+        </w:rPr>
+        <w:t xml:space="preserve"> en THB </w:t>
+      </w:r>
+      <w:proofErr w:type="spellStart"/>
+      <w:r>
+        <w:rPr>
+          <w:rFonts w:ascii="Arial" w:hAnsi="Arial" w:cs="Arial"/>
+          <w:color w:val="999999"/>
+          <w:sz w:val="20"/>
+          <w:szCs w:val="20"/>
+          <w:shd w:val="clear" w:color="auto" w:fill="FFFFFF"/>
+        </w:rPr>
+        <w:t>Fresh</w:t>
+      </w:r>
+      <w:proofErr w:type="spellEnd"/>
+    </w:p>
+    <w:p>
+      <w:pPr>
+        <w:ind w:firstLine="708"/>
+        <w:rPr>
+          <w:rFonts w:ascii="Arial" w:hAnsi="Arial" w:cs="Arial"/>
+          <w:color w:val="999999"/>
+          <w:sz w:val="20"/>
+          <w:szCs w:val="20"/>
+          <w:shd w:val="clear" w:color="auto" w:fill="FFFFFF"/>
+        </w:rPr>
+      </w:pPr>
+      <w:r>
+        <w:rPr>
+          <w:rFonts w:ascii="Arial" w:hAnsi="Arial" w:cs="Arial"/>
+          <w:color w:val="999999"/>
+          <w:sz w:val="20"/>
+          <w:szCs w:val="20"/>
+          <w:shd w:val="clear" w:color="auto" w:fill="FFFFFF"/>
+        </w:rPr>
+        <w:t>-Le Groupe STAR, distributeur exclusif de Heineken à Madagascar</w:t>
+      </w:r>
+    </w:p>
+    <w:p>
+      <w:pPr>
+        <w:ind w:firstLine="708"/>
+        <w:rPr>
+          <w:rFonts w:ascii="Arial" w:hAnsi="Arial" w:cs="Arial"/>
+          <w:color w:val="999999"/>
+          <w:sz w:val="20"/>
+          <w:szCs w:val="20"/>
+          <w:shd w:val="clear" w:color="auto" w:fill="FFFFFF"/>
+        </w:rPr>
+      </w:pPr>
+      <w:r>
+        <w:rPr>
+          <w:rFonts w:ascii="Arial" w:hAnsi="Arial" w:cs="Arial"/>
+          <w:color w:val="999999"/>
+          <w:sz w:val="20"/>
+          <w:szCs w:val="20"/>
+          <w:shd w:val="clear" w:color="auto" w:fill="FFFFFF"/>
+        </w:rPr>
+        <w:t>2006 : Lancement des eaux de source en bouteille PET incassable</w:t>
+      </w:r>
+    </w:p>
+    <w:p>
+      <w:pPr>
+        <w:ind w:firstLine="708"/>
+        <w:rPr>
+          <w:rFonts w:ascii="Arial" w:hAnsi="Arial" w:cs="Arial"/>
+          <w:color w:val="999999"/>
+          <w:sz w:val="20"/>
+          <w:szCs w:val="20"/>
+          <w:shd w:val="clear" w:color="auto" w:fill="FFFFFF"/>
+        </w:rPr>
+      </w:pPr>
+      <w:r>
+        <w:rPr>
+          <w:rFonts w:ascii="Arial" w:hAnsi="Arial" w:cs="Arial"/>
+          <w:color w:val="999999"/>
+          <w:sz w:val="20"/>
+          <w:szCs w:val="20"/>
+          <w:shd w:val="clear" w:color="auto" w:fill="FFFFFF"/>
+        </w:rPr>
+        <w:lastRenderedPageBreak/>
+        <w:t xml:space="preserve">2005 : Lancement de la bière THB </w:t>
+      </w:r>
+      <w:proofErr w:type="spellStart"/>
+      <w:r>
+        <w:rPr>
+          <w:rFonts w:ascii="Arial" w:hAnsi="Arial" w:cs="Arial"/>
+          <w:color w:val="999999"/>
+          <w:sz w:val="20"/>
+          <w:szCs w:val="20"/>
+          <w:shd w:val="clear" w:color="auto" w:fill="FFFFFF"/>
+        </w:rPr>
+        <w:t>Pilsener</w:t>
+      </w:r>
+      <w:proofErr w:type="spellEnd"/>
+      <w:r>
+        <w:rPr>
+          <w:rFonts w:ascii="Arial" w:hAnsi="Arial" w:cs="Arial"/>
+          <w:color w:val="999999"/>
+          <w:sz w:val="20"/>
+          <w:szCs w:val="20"/>
+          <w:shd w:val="clear" w:color="auto" w:fill="FFFFFF"/>
+        </w:rPr>
+        <w:t xml:space="preserve"> en canette à Antsirabe, auparavant soutirée à Maurice</w:t>
+      </w:r>
+    </w:p>
+    <w:p>
+      <w:pPr>
+        <w:ind w:firstLine="708"/>
+        <w:rPr>
+          <w:rFonts w:ascii="Arial" w:hAnsi="Arial" w:cs="Arial"/>
+          <w:color w:val="999999"/>
+          <w:sz w:val="20"/>
+          <w:szCs w:val="20"/>
+          <w:shd w:val="clear" w:color="auto" w:fill="FFFFFF"/>
+        </w:rPr>
+      </w:pPr>
+      <w:r>
+        <w:rPr>
+          <w:rFonts w:ascii="Arial" w:hAnsi="Arial" w:cs="Arial"/>
+          <w:color w:val="999999"/>
+          <w:sz w:val="20"/>
+          <w:szCs w:val="20"/>
+          <w:shd w:val="clear" w:color="auto" w:fill="FFFFFF"/>
+        </w:rPr>
+        <w:t>2004 : Lancement des boissons gazeuses en bouteille PET incassable</w:t>
+      </w:r>
+    </w:p>
+    <w:p>
+      <w:pPr>
+        <w:ind w:firstLine="708"/>
+        <w:rPr>
+          <w:rFonts w:ascii="Arial" w:hAnsi="Arial" w:cs="Arial"/>
+          <w:color w:val="999999"/>
+          <w:sz w:val="20"/>
+          <w:szCs w:val="20"/>
+          <w:shd w:val="clear" w:color="auto" w:fill="FFFFFF"/>
+        </w:rPr>
+      </w:pPr>
+      <w:r>
+        <w:rPr>
+          <w:rFonts w:ascii="Arial" w:hAnsi="Arial" w:cs="Arial"/>
+          <w:color w:val="999999"/>
+          <w:sz w:val="20"/>
+          <w:szCs w:val="20"/>
+          <w:shd w:val="clear" w:color="auto" w:fill="FFFFFF"/>
+        </w:rPr>
+        <w:t>1998 : Lancement de la boisson gazeuse Sprite à Madagascar</w:t>
+      </w:r>
+    </w:p>
+    <w:p>
+      <w:pPr>
+        <w:ind w:firstLine="708"/>
+        <w:rPr>
+          <w:rFonts w:ascii="Arial" w:hAnsi="Arial" w:cs="Arial"/>
+          <w:color w:val="999999"/>
+          <w:sz w:val="20"/>
+          <w:szCs w:val="20"/>
+          <w:shd w:val="clear" w:color="auto" w:fill="FFFFFF"/>
+        </w:rPr>
+      </w:pPr>
+      <w:r>
+        <w:rPr>
+          <w:rFonts w:ascii="Arial" w:hAnsi="Arial" w:cs="Arial"/>
+          <w:color w:val="999999"/>
+          <w:sz w:val="20"/>
+          <w:szCs w:val="20"/>
+          <w:shd w:val="clear" w:color="auto" w:fill="FFFFFF"/>
+        </w:rPr>
+        <w:t xml:space="preserve">1997 : Démarrage de la production de boissons gazeuses à </w:t>
+      </w:r>
+      <w:proofErr w:type="spellStart"/>
+      <w:r>
+        <w:rPr>
+          <w:rFonts w:ascii="Arial" w:hAnsi="Arial" w:cs="Arial"/>
+          <w:color w:val="999999"/>
+          <w:sz w:val="20"/>
+          <w:szCs w:val="20"/>
+          <w:shd w:val="clear" w:color="auto" w:fill="FFFFFF"/>
+        </w:rPr>
+        <w:t>Andraharo</w:t>
+      </w:r>
+      <w:proofErr w:type="spellEnd"/>
+      <w:r>
+        <w:rPr>
+          <w:rFonts w:ascii="Arial" w:hAnsi="Arial" w:cs="Arial"/>
+          <w:color w:val="999999"/>
+          <w:sz w:val="20"/>
+          <w:szCs w:val="20"/>
+          <w:shd w:val="clear" w:color="auto" w:fill="FFFFFF"/>
+        </w:rPr>
+        <w:t xml:space="preserve">, regroupant la production de deux unités de production initialement installées à </w:t>
+      </w:r>
+      <w:proofErr w:type="spellStart"/>
+      <w:r>
+        <w:rPr>
+          <w:rFonts w:ascii="Arial" w:hAnsi="Arial" w:cs="Arial"/>
+          <w:color w:val="999999"/>
+          <w:sz w:val="20"/>
+          <w:szCs w:val="20"/>
+          <w:shd w:val="clear" w:color="auto" w:fill="FFFFFF"/>
+        </w:rPr>
+        <w:t>Tanjombato</w:t>
+      </w:r>
+      <w:proofErr w:type="spellEnd"/>
+      <w:r>
+        <w:rPr>
+          <w:rFonts w:ascii="Arial" w:hAnsi="Arial" w:cs="Arial"/>
+          <w:color w:val="999999"/>
+          <w:sz w:val="20"/>
+          <w:szCs w:val="20"/>
+          <w:shd w:val="clear" w:color="auto" w:fill="FFFFFF"/>
+        </w:rPr>
+        <w:t xml:space="preserve"> et à Tamatave</w:t>
+      </w:r>
+    </w:p>
+    <w:p>
+      <w:pPr>
+        <w:rPr>
+          <w:rFonts w:ascii="Arial" w:eastAsia="Times New Roman" w:hAnsi="Arial" w:cs="Arial"/>
+          <w:color w:val="999999"/>
+          <w:sz w:val="20"/>
+          <w:szCs w:val="20"/>
+          <w:lang w:eastAsia="fr-FR"/>
+        </w:rPr>
+      </w:pPr>
+      <w:r>
+        <w:rPr>
+          <w:rFonts w:ascii="Arial" w:hAnsi="Arial" w:cs="Arial"/>
+          <w:color w:val="999999"/>
+          <w:sz w:val="20"/>
+          <w:szCs w:val="20"/>
+          <w:shd w:val="clear" w:color="auto" w:fill="FFFFFF"/>
+        </w:rPr>
+        <w:t xml:space="preserve">1995 : </w:t>
+      </w:r>
+      <w:r>
+        <w:rPr>
+          <w:rFonts w:ascii="Arial" w:eastAsia="Times New Roman" w:hAnsi="Arial" w:cs="Arial"/>
+          <w:color w:val="999999"/>
+          <w:sz w:val="20"/>
+          <w:szCs w:val="20"/>
+          <w:lang w:eastAsia="fr-FR"/>
+        </w:rPr>
+        <w:t xml:space="preserve">Lancement de la bière </w:t>
+      </w:r>
+      <w:proofErr w:type="spellStart"/>
+      <w:r>
+        <w:rPr>
+          <w:rFonts w:ascii="Arial" w:eastAsia="Times New Roman" w:hAnsi="Arial" w:cs="Arial"/>
+          <w:color w:val="999999"/>
+          <w:sz w:val="20"/>
+          <w:szCs w:val="20"/>
+          <w:lang w:eastAsia="fr-FR"/>
+        </w:rPr>
+        <w:t>Queen’s</w:t>
+      </w:r>
+      <w:proofErr w:type="spellEnd"/>
+    </w:p>
+    <w:p>
+      <w:pPr>
+        <w:ind w:firstLine="708"/>
+        <w:rPr>
+          <w:rFonts w:ascii="Arial" w:hAnsi="Arial" w:cs="Arial"/>
+          <w:color w:val="999999"/>
+          <w:sz w:val="20"/>
+          <w:szCs w:val="20"/>
+          <w:shd w:val="clear" w:color="auto" w:fill="FFFFFF"/>
+        </w:rPr>
+      </w:pPr>
+      <w:r>
+        <w:rPr>
+          <w:rFonts w:ascii="Arial" w:hAnsi="Arial" w:cs="Arial"/>
+          <w:color w:val="999999"/>
+          <w:sz w:val="20"/>
+          <w:szCs w:val="20"/>
+          <w:shd w:val="clear" w:color="auto" w:fill="FFFFFF"/>
+        </w:rPr>
+        <w:t xml:space="preserve">1990 : -Lancement de la boisson panachée </w:t>
+      </w:r>
+      <w:proofErr w:type="spellStart"/>
+      <w:r>
+        <w:rPr>
+          <w:rFonts w:ascii="Arial" w:hAnsi="Arial" w:cs="Arial"/>
+          <w:color w:val="999999"/>
+          <w:sz w:val="20"/>
+          <w:szCs w:val="20"/>
+          <w:shd w:val="clear" w:color="auto" w:fill="FFFFFF"/>
+        </w:rPr>
+        <w:t>Fresh</w:t>
+      </w:r>
+      <w:proofErr w:type="spellEnd"/>
+    </w:p>
+    <w:p>
+      <w:pPr>
+        <w:rPr>
+          <w:rFonts w:ascii="Arial" w:eastAsia="Times New Roman" w:hAnsi="Arial" w:cs="Arial"/>
+          <w:color w:val="999999"/>
+          <w:sz w:val="20"/>
+          <w:szCs w:val="20"/>
+          <w:lang w:eastAsia="fr-FR"/>
+        </w:rPr>
+      </w:pPr>
+      <w:r>
+        <w:rPr>
+          <w:rFonts w:ascii="Arial" w:hAnsi="Arial" w:cs="Arial"/>
+          <w:color w:val="999999"/>
+          <w:sz w:val="20"/>
+          <w:szCs w:val="20"/>
+          <w:shd w:val="clear" w:color="auto" w:fill="FFFFFF"/>
+        </w:rPr>
         <w:t>-</w:t>
       </w:r>
       <w:r>
         <w:rPr>
-          <w:rFonts w:ascii="Arial" w:hAnsi="Arial" w:cs="Arial"/>
-          <w:color w:val="999999"/>
-          <w:sz w:val="20"/>
-          <w:szCs w:val="20"/>
-          <w:shd w:val="clear" w:color="auto" w:fill="FFFFFF"/>
-        </w:rPr>
-        <w:t>Lancement de la bière Gold Blanche</w:t>
+          <w:rFonts w:ascii="Arial" w:eastAsia="Times New Roman" w:hAnsi="Arial" w:cs="Arial"/>
+          <w:color w:val="999999"/>
+          <w:sz w:val="20"/>
+          <w:szCs w:val="20"/>
+          <w:lang w:eastAsia="fr-FR"/>
+        </w:rPr>
+        <w:t>Lancement de la bière Gold Classique</w:t>
       </w:r>
     </w:p>
     <w:p>
@@ -1939,17 +2413,29 @@
           <w:szCs w:val="20"/>
           <w:shd w:val="clear" w:color="auto" w:fill="FFFFFF"/>
         </w:rPr>
-        <w:t>-</w:t>
-      </w:r>
-      <w:r>
-        <w:rPr>
-          <w:rFonts w:ascii="Arial" w:hAnsi="Arial" w:cs="Arial"/>
-          <w:color w:val="999999"/>
-          <w:sz w:val="20"/>
-          <w:szCs w:val="20"/>
-          <w:shd w:val="clear" w:color="auto" w:fill="FFFFFF"/>
-        </w:rPr>
-        <w:t>Célébration des 40 ans de l’eau de source Eau Vive</w:t>
+        <w:t xml:space="preserve">1989 : Rachat de la STAR par le Groupe Fraise à la société </w:t>
+      </w:r>
+      <w:proofErr w:type="spellStart"/>
+      <w:r>
+        <w:rPr>
+          <w:rFonts w:ascii="Arial" w:hAnsi="Arial" w:cs="Arial"/>
+          <w:color w:val="999999"/>
+          <w:sz w:val="20"/>
+          <w:szCs w:val="20"/>
+          <w:shd w:val="clear" w:color="auto" w:fill="FFFFFF"/>
+        </w:rPr>
+        <w:t>Rochefortaise</w:t>
+      </w:r>
+      <w:proofErr w:type="spellEnd"/>
+      <w:r>
+        <w:rPr>
+          <w:rFonts w:ascii="Arial" w:hAnsi="Arial" w:cs="Arial"/>
+          <w:color w:val="999999"/>
+          <w:sz w:val="20"/>
+          <w:szCs w:val="20"/>
+          <w:shd w:val="clear" w:color="auto" w:fill="FFFFFF"/>
+        </w:rPr>
+        <w:t>, le désengagement de l’Etat annoncé un an plus tôt devient alors effectif et la STAR devient une Société Anonyme à part entière</w:t>
       </w:r>
     </w:p>
     <w:p>
@@ -1971,17 +2457,29 @@
           <w:szCs w:val="20"/>
           <w:shd w:val="clear" w:color="auto" w:fill="FFFFFF"/>
         </w:rPr>
-        <w:t>-</w:t>
-      </w:r>
-      <w:r>
-        <w:rPr>
-          <w:rFonts w:ascii="Arial" w:hAnsi="Arial" w:cs="Arial"/>
-          <w:color w:val="999999"/>
-          <w:sz w:val="20"/>
-          <w:szCs w:val="20"/>
-          <w:shd w:val="clear" w:color="auto" w:fill="FFFFFF"/>
-        </w:rPr>
-        <w:t xml:space="preserve">Célébration des 20 ans de la boisson panachée THB </w:t>
+        <w:t>1980 : Nouvelle raison sociale : Brasseries STAR Madagascar</w:t>
+      </w:r>
+    </w:p>
+    <w:p>
+      <w:pPr>
+        <w:ind w:firstLine="708"/>
+        <w:rPr>
+          <w:rFonts w:ascii="Arial" w:hAnsi="Arial" w:cs="Arial"/>
+          <w:color w:val="999999"/>
+          <w:sz w:val="20"/>
+          <w:szCs w:val="20"/>
+          <w:shd w:val="clear" w:color="auto" w:fill="FFFFFF"/>
+        </w:rPr>
+      </w:pPr>
+      <w:r>
+        <w:rPr>
+          <w:rFonts w:ascii="Arial" w:hAnsi="Arial" w:cs="Arial"/>
+          <w:color w:val="999999"/>
+          <w:sz w:val="20"/>
+          <w:szCs w:val="20"/>
+          <w:shd w:val="clear" w:color="auto" w:fill="FFFFFF"/>
+        </w:rPr>
+        <w:t xml:space="preserve">1977 : La </w:t>
       </w:r>
       <w:proofErr w:type="spellStart"/>
       <w:r>
@@ -1992,9 +2490,19 @@
           <w:szCs w:val="20"/>
           <w:shd w:val="clear" w:color="auto" w:fill="FFFFFF"/>
         </w:rPr>
-        <w:t>Fresh</w:t>
+        <w:t>Rochefortaise</w:t>
       </w:r>
       <w:proofErr w:type="spellEnd"/>
+      <w:r>
+        <w:rPr>
+          <w:rFonts w:ascii="Arial" w:hAnsi="Arial" w:cs="Arial"/>
+          <w:color w:val="999999"/>
+          <w:sz w:val="20"/>
+          <w:szCs w:val="20"/>
+          <w:shd w:val="clear" w:color="auto" w:fill="FFFFFF"/>
+        </w:rPr>
+        <w:t xml:space="preserve"> cède à l’Etat Malagasy la majorité dans le capital de la STAR mais reste actionnaire à hauteur de 25%</w:t>
+      </w:r>
     </w:p>
     <w:p>
       <w:pPr>
@@ -2015,17 +2523,73 @@
           <w:szCs w:val="20"/>
           <w:shd w:val="clear" w:color="auto" w:fill="FFFFFF"/>
         </w:rPr>
-        <w:t xml:space="preserve">2009 : </w:t>
-      </w:r>
-      <w:r>
-        <w:rPr>
-          <w:rFonts w:ascii="Arial" w:hAnsi="Arial" w:cs="Arial"/>
-          <w:color w:val="999999"/>
-          <w:sz w:val="20"/>
-          <w:szCs w:val="20"/>
-          <w:shd w:val="clear" w:color="auto" w:fill="FFFFFF"/>
-        </w:rPr>
-        <w:t xml:space="preserve">Lancement de Coca-Cola </w:t>
+        <w:t>1976 : Démarrage de la construction de la nouvelle brasserie à Antsirabe</w:t>
+      </w:r>
+    </w:p>
+    <w:p>
+      <w:pPr>
+        <w:ind w:firstLine="708"/>
+        <w:rPr>
+          <w:rFonts w:ascii="Arial" w:hAnsi="Arial" w:cs="Arial"/>
+          <w:color w:val="999999"/>
+          <w:sz w:val="20"/>
+          <w:szCs w:val="20"/>
+          <w:shd w:val="clear" w:color="auto" w:fill="FFFFFF"/>
+        </w:rPr>
+      </w:pPr>
+      <w:r>
+        <w:rPr>
+          <w:rFonts w:ascii="Arial" w:hAnsi="Arial" w:cs="Arial"/>
+          <w:color w:val="999999"/>
+          <w:sz w:val="20"/>
+          <w:szCs w:val="20"/>
+          <w:shd w:val="clear" w:color="auto" w:fill="FFFFFF"/>
+        </w:rPr>
+        <w:t>1975 : L’Etat prend une part plus importante dans la STAR en assurant 35,39% du capital</w:t>
+      </w:r>
+    </w:p>
+    <w:p>
+      <w:pPr>
+        <w:ind w:firstLine="708"/>
+        <w:rPr>
+          <w:rFonts w:ascii="Arial" w:hAnsi="Arial" w:cs="Arial"/>
+          <w:color w:val="999999"/>
+          <w:sz w:val="20"/>
+          <w:szCs w:val="20"/>
+          <w:shd w:val="clear" w:color="auto" w:fill="FFFFFF"/>
+        </w:rPr>
+      </w:pPr>
+      <w:r>
+        <w:rPr>
+          <w:rFonts w:ascii="Arial" w:hAnsi="Arial" w:cs="Arial"/>
+          <w:color w:val="999999"/>
+          <w:sz w:val="20"/>
+          <w:szCs w:val="20"/>
+          <w:shd w:val="clear" w:color="auto" w:fill="FFFFFF"/>
+        </w:rPr>
+        <w:t xml:space="preserve">1974 : </w:t>
+      </w:r>
+    </w:p>
+    <w:p>
+      <w:pPr>
+        <w:ind w:firstLine="708"/>
+        <w:rPr>
+          <w:rFonts w:ascii="Arial" w:hAnsi="Arial" w:cs="Arial"/>
+          <w:color w:val="999999"/>
+          <w:sz w:val="20"/>
+          <w:szCs w:val="20"/>
+          <w:shd w:val="clear" w:color="auto" w:fill="FFFFFF"/>
+        </w:rPr>
+      </w:pPr>
+      <w:r>
+        <w:rPr>
+          <w:rFonts w:ascii="Arial" w:hAnsi="Arial" w:cs="Arial"/>
+          <w:color w:val="999999"/>
+          <w:sz w:val="20"/>
+          <w:szCs w:val="20"/>
+          <w:shd w:val="clear" w:color="auto" w:fill="FFFFFF"/>
+        </w:rPr>
+        <w:t xml:space="preserve">-Création de </w:t>
       </w:r>
       <w:proofErr w:type="spellStart"/>
       <w:r>
@@ -2036,7 +2600,7 @@
           <w:szCs w:val="20"/>
           <w:shd w:val="clear" w:color="auto" w:fill="FFFFFF"/>
         </w:rPr>
-        <w:t>Zero</w:t>
+        <w:t>Malto</w:t>
       </w:r>
       <w:proofErr w:type="spellEnd"/>
       <w:r>
@@ -2047,7 +2611,7 @@
           <w:szCs w:val="20"/>
           <w:shd w:val="clear" w:color="auto" w:fill="FFFFFF"/>
         </w:rPr>
-        <w:t xml:space="preserve"> à Madagascar</w:t>
+        <w:t xml:space="preserve"> en vue de l’implantation d’une malterie à Madagascar</w:t>
       </w:r>
     </w:p>
     <w:p>
@@ -2069,18 +2633,20 @@
           <w:szCs w:val="20"/>
           <w:shd w:val="clear" w:color="auto" w:fill="FFFFFF"/>
         </w:rPr>
-        <w:t xml:space="preserve">2008 : </w:t>
-      </w:r>
-      <w:r>
-        <w:rPr>
-          <w:rFonts w:ascii="Arial" w:hAnsi="Arial" w:cs="Arial"/>
-          <w:color w:val="999999"/>
-          <w:sz w:val="20"/>
-          <w:szCs w:val="20"/>
-          <w:shd w:val="clear" w:color="auto" w:fill="FFFFFF"/>
-        </w:rPr>
-        <w:t>Célébration des 50 ans de la marque THB</w:t>
-      </w:r>
+        <w:t xml:space="preserve">-Inauguration du nouveau Siège Social à </w:t>
+      </w:r>
+      <w:proofErr w:type="spellStart"/>
+      <w:r>
+        <w:rPr>
+          <w:rFonts w:ascii="Arial" w:hAnsi="Arial" w:cs="Arial"/>
+          <w:color w:val="999999"/>
+          <w:sz w:val="20"/>
+          <w:szCs w:val="20"/>
+          <w:shd w:val="clear" w:color="auto" w:fill="FFFFFF"/>
+        </w:rPr>
+        <w:t>Andranomahery</w:t>
+      </w:r>
+      <w:proofErr w:type="spellEnd"/>
     </w:p>
     <w:p>
       <w:pPr>
@@ -2101,8 +2667,7 @@
           <w:szCs w:val="20"/>
           <w:shd w:val="clear" w:color="auto" w:fill="FFFFFF"/>
         </w:rPr>
-        <w:lastRenderedPageBreak/>
-        <w:t xml:space="preserve">2007 : </w:t>
+        <w:t>1970 : -Création de SEMA Eau Vive: Société d’Exploitation des Sources d’Eaux Minérales d’</w:t>
       </w:r>
       <w:proofErr w:type="spellStart"/>
       <w:r>
@@ -2113,18 +2678,30 @@
           <w:szCs w:val="20"/>
           <w:shd w:val="clear" w:color="auto" w:fill="FFFFFF"/>
         </w:rPr>
-        <w:t>Rebranding</w:t>
+        <w:t>Andranovelona</w:t>
       </w:r>
       <w:proofErr w:type="spellEnd"/>
-      <w:r>
-        <w:rPr>
-          <w:rFonts w:ascii="Arial" w:hAnsi="Arial" w:cs="Arial"/>
-          <w:color w:val="999999"/>
-          <w:sz w:val="20"/>
-          <w:szCs w:val="20"/>
-          <w:shd w:val="clear" w:color="auto" w:fill="FFFFFF"/>
-        </w:rPr>
-        <w:t xml:space="preserve"> de la boisson panachée </w:t>
+    </w:p>
+    <w:p>
+      <w:pPr>
+        <w:ind w:firstLine="708"/>
+        <w:rPr>
+          <w:rFonts w:ascii="Arial" w:hAnsi="Arial" w:cs="Arial"/>
+          <w:color w:val="999999"/>
+          <w:sz w:val="20"/>
+          <w:szCs w:val="20"/>
+          <w:shd w:val="clear" w:color="auto" w:fill="FFFFFF"/>
+        </w:rPr>
+      </w:pPr>
+      <w:r>
+        <w:rPr>
+          <w:rFonts w:ascii="Arial" w:hAnsi="Arial" w:cs="Arial"/>
+          <w:color w:val="999999"/>
+          <w:sz w:val="20"/>
+          <w:szCs w:val="20"/>
+          <w:shd w:val="clear" w:color="auto" w:fill="FFFFFF"/>
+        </w:rPr>
+        <w:t xml:space="preserve">-Lancement de l’eau de source Eau Vive embouteillée à </w:t>
       </w:r>
       <w:proofErr w:type="spellStart"/>
       <w:r>
@@ -2135,18 +2712,74 @@
           <w:szCs w:val="20"/>
           <w:shd w:val="clear" w:color="auto" w:fill="FFFFFF"/>
         </w:rPr>
-        <w:t>Fresh</w:t>
+        <w:t>Andranovelona</w:t>
       </w:r>
       <w:proofErr w:type="spellEnd"/>
-      <w:r>
-        <w:rPr>
-          <w:rFonts w:ascii="Arial" w:hAnsi="Arial" w:cs="Arial"/>
-          <w:color w:val="999999"/>
-          <w:sz w:val="20"/>
-          <w:szCs w:val="20"/>
-          <w:shd w:val="clear" w:color="auto" w:fill="FFFFFF"/>
-        </w:rPr>
-        <w:t xml:space="preserve"> en THB </w:t>
+    </w:p>
+    <w:p>
+      <w:pPr>
+        <w:ind w:firstLine="708"/>
+        <w:rPr>
+          <w:rFonts w:ascii="Arial" w:hAnsi="Arial" w:cs="Arial"/>
+          <w:color w:val="999999"/>
+          <w:sz w:val="20"/>
+          <w:szCs w:val="20"/>
+          <w:shd w:val="clear" w:color="auto" w:fill="FFFFFF"/>
+        </w:rPr>
+      </w:pPr>
+      <w:r>
+        <w:rPr>
+          <w:rFonts w:ascii="Arial" w:hAnsi="Arial" w:cs="Arial"/>
+          <w:color w:val="999999"/>
+          <w:sz w:val="20"/>
+          <w:szCs w:val="20"/>
+          <w:shd w:val="clear" w:color="auto" w:fill="FFFFFF"/>
+        </w:rPr>
+        <w:t>1968 : Inauguration de la brasserie de Diégo qui a été construite pour approvisionner toute la zone Nord en bières et boissons gazeuses</w:t>
+      </w:r>
+    </w:p>
+    <w:p>
+      <w:pPr>
+        <w:ind w:firstLine="708"/>
+        <w:rPr>
+          <w:rFonts w:ascii="Arial" w:hAnsi="Arial" w:cs="Arial"/>
+          <w:color w:val="999999"/>
+          <w:sz w:val="20"/>
+          <w:szCs w:val="20"/>
+          <w:shd w:val="clear" w:color="auto" w:fill="FFFFFF"/>
+        </w:rPr>
+      </w:pPr>
+      <w:r>
+        <w:rPr>
+          <w:rFonts w:ascii="Arial" w:hAnsi="Arial" w:cs="Arial"/>
+          <w:color w:val="999999"/>
+          <w:sz w:val="20"/>
+          <w:szCs w:val="20"/>
+          <w:shd w:val="clear" w:color="auto" w:fill="FFFFFF"/>
+        </w:rPr>
+        <w:t>1966 : Première participation de l’Etat au capital de la STAR par l’intermédiaire de la S.N.I (Société Nationale d’Investissement) qui achète 11.7% des actions.</w:t>
+      </w:r>
+    </w:p>
+    <w:p>
+      <w:pPr>
+        <w:ind w:firstLine="708"/>
+        <w:rPr>
+          <w:rFonts w:ascii="Arial" w:hAnsi="Arial" w:cs="Arial"/>
+          <w:color w:val="999999"/>
+          <w:sz w:val="20"/>
+          <w:szCs w:val="20"/>
+          <w:shd w:val="clear" w:color="auto" w:fill="FFFFFF"/>
+        </w:rPr>
+      </w:pPr>
+      <w:r>
+        <w:rPr>
+          <w:rFonts w:ascii="Arial" w:hAnsi="Arial" w:cs="Arial"/>
+          <w:color w:val="999999"/>
+          <w:sz w:val="20"/>
+          <w:szCs w:val="20"/>
+          <w:shd w:val="clear" w:color="auto" w:fill="FFFFFF"/>
+        </w:rPr>
+        <w:t xml:space="preserve">1958 : Lancement de la bière </w:t>
       </w:r>
       <w:proofErr w:type="spellStart"/>
       <w:r>
@@ -2157,9 +2790,75 @@
           <w:szCs w:val="20"/>
           <w:shd w:val="clear" w:color="auto" w:fill="FFFFFF"/>
         </w:rPr>
-        <w:t>Fresh</w:t>
+        <w:t>Three</w:t>
       </w:r>
       <w:proofErr w:type="spellEnd"/>
+      <w:r>
+        <w:rPr>
+          <w:rFonts w:ascii="Arial" w:hAnsi="Arial" w:cs="Arial"/>
+          <w:color w:val="999999"/>
+          <w:sz w:val="20"/>
+          <w:szCs w:val="20"/>
+          <w:shd w:val="clear" w:color="auto" w:fill="FFFFFF"/>
+        </w:rPr>
+        <w:t xml:space="preserve"> </w:t>
+      </w:r>
+      <w:proofErr w:type="spellStart"/>
+      <w:r>
+        <w:rPr>
+          <w:rFonts w:ascii="Arial" w:hAnsi="Arial" w:cs="Arial"/>
+          <w:color w:val="999999"/>
+          <w:sz w:val="20"/>
+          <w:szCs w:val="20"/>
+          <w:shd w:val="clear" w:color="auto" w:fill="FFFFFF"/>
+        </w:rPr>
+        <w:t>Horses</w:t>
+      </w:r>
+      <w:proofErr w:type="spellEnd"/>
+      <w:r>
+        <w:rPr>
+          <w:rFonts w:ascii="Arial" w:hAnsi="Arial" w:cs="Arial"/>
+          <w:color w:val="999999"/>
+          <w:sz w:val="20"/>
+          <w:szCs w:val="20"/>
+          <w:shd w:val="clear" w:color="auto" w:fill="FFFFFF"/>
+        </w:rPr>
+        <w:t xml:space="preserve"> </w:t>
+      </w:r>
+      <w:proofErr w:type="spellStart"/>
+      <w:r>
+        <w:rPr>
+          <w:rFonts w:ascii="Arial" w:hAnsi="Arial" w:cs="Arial"/>
+          <w:color w:val="999999"/>
+          <w:sz w:val="20"/>
+          <w:szCs w:val="20"/>
+          <w:shd w:val="clear" w:color="auto" w:fill="FFFFFF"/>
+        </w:rPr>
+        <w:t>Beer</w:t>
+      </w:r>
+      <w:proofErr w:type="spellEnd"/>
+      <w:r>
+        <w:rPr>
+          <w:rFonts w:ascii="Arial" w:hAnsi="Arial" w:cs="Arial"/>
+          <w:color w:val="999999"/>
+          <w:sz w:val="20"/>
+          <w:szCs w:val="20"/>
+          <w:shd w:val="clear" w:color="auto" w:fill="FFFFFF"/>
+        </w:rPr>
+        <w:t xml:space="preserve"> </w:t>
+      </w:r>
+      <w:proofErr w:type="spellStart"/>
+      <w:r>
+        <w:rPr>
+          <w:rFonts w:ascii="Arial" w:hAnsi="Arial" w:cs="Arial"/>
+          <w:color w:val="999999"/>
+          <w:sz w:val="20"/>
+          <w:szCs w:val="20"/>
+          <w:shd w:val="clear" w:color="auto" w:fill="FFFFFF"/>
+        </w:rPr>
+        <w:t>Pilsener</w:t>
+      </w:r>
+      <w:proofErr w:type="spellEnd"/>
     </w:p>
     <w:p>
       <w:pPr>
@@ -2180,17 +2879,7 @@
           <w:szCs w:val="20"/>
           <w:shd w:val="clear" w:color="auto" w:fill="FFFFFF"/>
         </w:rPr>
-        <w:t>-</w:t>
-      </w:r>
-      <w:r>
-        <w:rPr>
-          <w:rFonts w:ascii="Arial" w:hAnsi="Arial" w:cs="Arial"/>
-          <w:color w:val="999999"/>
-          <w:sz w:val="20"/>
-          <w:szCs w:val="20"/>
-          <w:shd w:val="clear" w:color="auto" w:fill="FFFFFF"/>
-        </w:rPr>
-        <w:t>Le Groupe STAR, distributeur exclusif de Heineken à Madagascar</w:t>
+        <w:t>1956 : Installation par la STAR à Diego Suarez d’une deuxième chaîne d’embouteillage de boissons gazeuses pour satisfaire aux besoins de la région Nord</w:t>
       </w:r>
     </w:p>
     <w:p>
@@ -2212,979 +2901,7 @@
           <w:szCs w:val="20"/>
           <w:shd w:val="clear" w:color="auto" w:fill="FFFFFF"/>
         </w:rPr>
-        <w:t xml:space="preserve">2006 : </w:t>
-      </w:r>
-      <w:r>
-        <w:rPr>
-          <w:rFonts w:ascii="Arial" w:hAnsi="Arial" w:cs="Arial"/>
-          <w:color w:val="999999"/>
-          <w:sz w:val="20"/>
-          <w:szCs w:val="20"/>
-          <w:shd w:val="clear" w:color="auto" w:fill="FFFFFF"/>
-        </w:rPr>
-        <w:t>Lancement des eaux de source en bouteille PET incassable</w:t>
-      </w:r>
-    </w:p>
-    <w:p>
-      <w:pPr>
-        <w:ind w:firstLine="708"/>
-        <w:rPr>
-          <w:rFonts w:ascii="Arial" w:hAnsi="Arial" w:cs="Arial"/>
-          <w:color w:val="999999"/>
-          <w:sz w:val="20"/>
-          <w:szCs w:val="20"/>
-          <w:shd w:val="clear" w:color="auto" w:fill="FFFFFF"/>
-        </w:rPr>
-      </w:pPr>
-      <w:r>
-        <w:rPr>
-          <w:rFonts w:ascii="Arial" w:hAnsi="Arial" w:cs="Arial"/>
-          <w:color w:val="999999"/>
-          <w:sz w:val="20"/>
-          <w:szCs w:val="20"/>
-          <w:shd w:val="clear" w:color="auto" w:fill="FFFFFF"/>
-        </w:rPr>
-        <w:t xml:space="preserve">2005 : </w:t>
-      </w:r>
-      <w:r>
-        <w:rPr>
-          <w:rFonts w:ascii="Arial" w:hAnsi="Arial" w:cs="Arial"/>
-          <w:color w:val="999999"/>
-          <w:sz w:val="20"/>
-          <w:szCs w:val="20"/>
-          <w:shd w:val="clear" w:color="auto" w:fill="FFFFFF"/>
-        </w:rPr>
-        <w:t xml:space="preserve">Lancement de la bière THB </w:t>
-      </w:r>
-      <w:proofErr w:type="spellStart"/>
-      <w:r>
-        <w:rPr>
-          <w:rFonts w:ascii="Arial" w:hAnsi="Arial" w:cs="Arial"/>
-          <w:color w:val="999999"/>
-          <w:sz w:val="20"/>
-          <w:szCs w:val="20"/>
-          <w:shd w:val="clear" w:color="auto" w:fill="FFFFFF"/>
-        </w:rPr>
-        <w:t>Pilsener</w:t>
-      </w:r>
-      <w:proofErr w:type="spellEnd"/>
-      <w:r>
-        <w:rPr>
-          <w:rFonts w:ascii="Arial" w:hAnsi="Arial" w:cs="Arial"/>
-          <w:color w:val="999999"/>
-          <w:sz w:val="20"/>
-          <w:szCs w:val="20"/>
-          <w:shd w:val="clear" w:color="auto" w:fill="FFFFFF"/>
-        </w:rPr>
-        <w:t xml:space="preserve"> en canette à Antsirabe, auparavant soutirée à Maurice</w:t>
-      </w:r>
-    </w:p>
-    <w:p>
-      <w:pPr>
-        <w:ind w:firstLine="708"/>
-        <w:rPr>
-          <w:rFonts w:ascii="Arial" w:hAnsi="Arial" w:cs="Arial"/>
-          <w:color w:val="999999"/>
-          <w:sz w:val="20"/>
-          <w:szCs w:val="20"/>
-          <w:shd w:val="clear" w:color="auto" w:fill="FFFFFF"/>
-        </w:rPr>
-      </w:pPr>
-      <w:r>
-        <w:rPr>
-          <w:rFonts w:ascii="Arial" w:hAnsi="Arial" w:cs="Arial"/>
-          <w:color w:val="999999"/>
-          <w:sz w:val="20"/>
-          <w:szCs w:val="20"/>
-          <w:shd w:val="clear" w:color="auto" w:fill="FFFFFF"/>
-        </w:rPr>
-        <w:t xml:space="preserve">2004 : </w:t>
-      </w:r>
-      <w:r>
-        <w:rPr>
-          <w:rFonts w:ascii="Arial" w:hAnsi="Arial" w:cs="Arial"/>
-          <w:color w:val="999999"/>
-          <w:sz w:val="20"/>
-          <w:szCs w:val="20"/>
-          <w:shd w:val="clear" w:color="auto" w:fill="FFFFFF"/>
-        </w:rPr>
-        <w:t>Lancement des boissons gazeuses en bouteille PET incassable</w:t>
-      </w:r>
-    </w:p>
-    <w:p>
-      <w:pPr>
-        <w:ind w:firstLine="708"/>
-        <w:rPr>
-          <w:rFonts w:ascii="Arial" w:hAnsi="Arial" w:cs="Arial"/>
-          <w:color w:val="999999"/>
-          <w:sz w:val="20"/>
-          <w:szCs w:val="20"/>
-          <w:shd w:val="clear" w:color="auto" w:fill="FFFFFF"/>
-        </w:rPr>
-      </w:pPr>
-      <w:r>
-        <w:rPr>
-          <w:rFonts w:ascii="Arial" w:hAnsi="Arial" w:cs="Arial"/>
-          <w:color w:val="999999"/>
-          <w:sz w:val="20"/>
-          <w:szCs w:val="20"/>
-          <w:shd w:val="clear" w:color="auto" w:fill="FFFFFF"/>
-        </w:rPr>
-        <w:t xml:space="preserve">1998 : </w:t>
-      </w:r>
-      <w:r>
-        <w:rPr>
-          <w:rFonts w:ascii="Arial" w:hAnsi="Arial" w:cs="Arial"/>
-          <w:color w:val="999999"/>
-          <w:sz w:val="20"/>
-          <w:szCs w:val="20"/>
-          <w:shd w:val="clear" w:color="auto" w:fill="FFFFFF"/>
-        </w:rPr>
-        <w:t>Lancement de la boisson gazeuse Sprite à Madagascar</w:t>
-      </w:r>
-    </w:p>
-    <w:p>
-      <w:pPr>
-        <w:ind w:firstLine="708"/>
-        <w:rPr>
-          <w:rFonts w:ascii="Arial" w:hAnsi="Arial" w:cs="Arial"/>
-          <w:color w:val="999999"/>
-          <w:sz w:val="20"/>
-          <w:szCs w:val="20"/>
-          <w:shd w:val="clear" w:color="auto" w:fill="FFFFFF"/>
-        </w:rPr>
-      </w:pPr>
-      <w:r>
-        <w:rPr>
-          <w:rFonts w:ascii="Arial" w:hAnsi="Arial" w:cs="Arial"/>
-          <w:color w:val="999999"/>
-          <w:sz w:val="20"/>
-          <w:szCs w:val="20"/>
-          <w:shd w:val="clear" w:color="auto" w:fill="FFFFFF"/>
-        </w:rPr>
-        <w:t xml:space="preserve">1997 : </w:t>
-      </w:r>
-      <w:r>
-        <w:rPr>
-          <w:rFonts w:ascii="Arial" w:hAnsi="Arial" w:cs="Arial"/>
-          <w:color w:val="999999"/>
-          <w:sz w:val="20"/>
-          <w:szCs w:val="20"/>
-          <w:shd w:val="clear" w:color="auto" w:fill="FFFFFF"/>
-        </w:rPr>
-        <w:t xml:space="preserve">Démarrage de la production de boissons gazeuses à </w:t>
-      </w:r>
-      <w:proofErr w:type="spellStart"/>
-      <w:r>
-        <w:rPr>
-          <w:rFonts w:ascii="Arial" w:hAnsi="Arial" w:cs="Arial"/>
-          <w:color w:val="999999"/>
-          <w:sz w:val="20"/>
-          <w:szCs w:val="20"/>
-          <w:shd w:val="clear" w:color="auto" w:fill="FFFFFF"/>
-        </w:rPr>
-        <w:t>Andraharo</w:t>
-      </w:r>
-      <w:proofErr w:type="spellEnd"/>
-      <w:r>
-        <w:rPr>
-          <w:rFonts w:ascii="Arial" w:hAnsi="Arial" w:cs="Arial"/>
-          <w:color w:val="999999"/>
-          <w:sz w:val="20"/>
-          <w:szCs w:val="20"/>
-          <w:shd w:val="clear" w:color="auto" w:fill="FFFFFF"/>
-        </w:rPr>
-        <w:t xml:space="preserve">, regroupant la production de deux unités de production initialement installées à </w:t>
-      </w:r>
-      <w:proofErr w:type="spellStart"/>
-      <w:r>
-        <w:rPr>
-          <w:rFonts w:ascii="Arial" w:hAnsi="Arial" w:cs="Arial"/>
-          <w:color w:val="999999"/>
-          <w:sz w:val="20"/>
-          <w:szCs w:val="20"/>
-          <w:shd w:val="clear" w:color="auto" w:fill="FFFFFF"/>
-        </w:rPr>
-        <w:t>Tanjombato</w:t>
-      </w:r>
-      <w:proofErr w:type="spellEnd"/>
-      <w:r>
-        <w:rPr>
-          <w:rFonts w:ascii="Arial" w:hAnsi="Arial" w:cs="Arial"/>
-          <w:color w:val="999999"/>
-          <w:sz w:val="20"/>
-          <w:szCs w:val="20"/>
-          <w:shd w:val="clear" w:color="auto" w:fill="FFFFFF"/>
-        </w:rPr>
-        <w:t xml:space="preserve"> et à Tamatave</w:t>
-      </w:r>
-    </w:p>
-    <w:p>
-      <w:pPr>
-        <w:rPr>
-          <w:rFonts w:ascii="Arial" w:eastAsia="Times New Roman" w:hAnsi="Arial" w:cs="Arial"/>
-          <w:color w:val="999999"/>
-          <w:sz w:val="20"/>
-          <w:szCs w:val="20"/>
-          <w:lang w:eastAsia="fr-FR"/>
-        </w:rPr>
-      </w:pPr>
-      <w:r>
-        <w:rPr>
-          <w:rFonts w:ascii="Arial" w:hAnsi="Arial" w:cs="Arial"/>
-          <w:color w:val="999999"/>
-          <w:sz w:val="20"/>
-          <w:szCs w:val="20"/>
-          <w:shd w:val="clear" w:color="auto" w:fill="FFFFFF"/>
-        </w:rPr>
-        <w:t xml:space="preserve">1995 : </w:t>
-      </w:r>
-      <w:r>
-        <w:rPr>
-          <w:rFonts w:ascii="Arial" w:eastAsia="Times New Roman" w:hAnsi="Arial" w:cs="Arial"/>
-          <w:color w:val="999999"/>
-          <w:sz w:val="20"/>
-          <w:szCs w:val="20"/>
-          <w:lang w:eastAsia="fr-FR"/>
-        </w:rPr>
-        <w:t xml:space="preserve">Lancement de la bière </w:t>
-      </w:r>
-      <w:proofErr w:type="spellStart"/>
-      <w:r>
-        <w:rPr>
-          <w:rFonts w:ascii="Arial" w:eastAsia="Times New Roman" w:hAnsi="Arial" w:cs="Arial"/>
-          <w:color w:val="999999"/>
-          <w:sz w:val="20"/>
-          <w:szCs w:val="20"/>
-          <w:lang w:eastAsia="fr-FR"/>
-        </w:rPr>
-        <w:t>Queen’s</w:t>
-      </w:r>
-      <w:proofErr w:type="spellEnd"/>
-    </w:p>
-    <w:p>
-      <w:pPr>
-        <w:ind w:firstLine="708"/>
-        <w:rPr>
-          <w:rFonts w:ascii="Arial" w:hAnsi="Arial" w:cs="Arial"/>
-          <w:color w:val="999999"/>
-          <w:sz w:val="20"/>
-          <w:szCs w:val="20"/>
-          <w:shd w:val="clear" w:color="auto" w:fill="FFFFFF"/>
-        </w:rPr>
-      </w:pPr>
-      <w:r>
-        <w:rPr>
-          <w:rFonts w:ascii="Arial" w:hAnsi="Arial" w:cs="Arial"/>
-          <w:color w:val="999999"/>
-          <w:sz w:val="20"/>
-          <w:szCs w:val="20"/>
-          <w:shd w:val="clear" w:color="auto" w:fill="FFFFFF"/>
-        </w:rPr>
-        <w:t>1990 : -</w:t>
-      </w:r>
-      <w:r>
-        <w:rPr>
-          <w:rFonts w:ascii="Arial" w:hAnsi="Arial" w:cs="Arial"/>
-          <w:color w:val="999999"/>
-          <w:sz w:val="20"/>
-          <w:szCs w:val="20"/>
-          <w:shd w:val="clear" w:color="auto" w:fill="FFFFFF"/>
-        </w:rPr>
-        <w:t xml:space="preserve">Lancement de la boisson panachée </w:t>
-      </w:r>
-      <w:proofErr w:type="spellStart"/>
-      <w:r>
-        <w:rPr>
-          <w:rFonts w:ascii="Arial" w:hAnsi="Arial" w:cs="Arial"/>
-          <w:color w:val="999999"/>
-          <w:sz w:val="20"/>
-          <w:szCs w:val="20"/>
-          <w:shd w:val="clear" w:color="auto" w:fill="FFFFFF"/>
-        </w:rPr>
-        <w:t>Fresh</w:t>
-      </w:r>
-      <w:proofErr w:type="spellEnd"/>
-    </w:p>
-    <w:p>
-      <w:pPr>
-        <w:rPr>
-          <w:rFonts w:ascii="Arial" w:eastAsia="Times New Roman" w:hAnsi="Arial" w:cs="Arial"/>
-          <w:color w:val="999999"/>
-          <w:sz w:val="20"/>
-          <w:szCs w:val="20"/>
-          <w:lang w:eastAsia="fr-FR"/>
-        </w:rPr>
-      </w:pPr>
-      <w:r>
-        <w:rPr>
-          <w:rFonts w:ascii="Arial" w:hAnsi="Arial" w:cs="Arial"/>
-          <w:color w:val="999999"/>
-          <w:sz w:val="20"/>
-          <w:szCs w:val="20"/>
-          <w:shd w:val="clear" w:color="auto" w:fill="FFFFFF"/>
-        </w:rPr>
-        <w:t>-</w:t>
-      </w:r>
-      <w:r>
-        <w:rPr>
-          <w:rFonts w:ascii="Arial" w:eastAsia="Times New Roman" w:hAnsi="Arial" w:cs="Arial"/>
-          <w:color w:val="999999"/>
-          <w:sz w:val="20"/>
-          <w:szCs w:val="20"/>
-          <w:lang w:eastAsia="fr-FR"/>
-        </w:rPr>
-        <w:t>Lancement de la bière Gold Classique</w:t>
-      </w:r>
-    </w:p>
-    <w:p>
-      <w:pPr>
-        <w:ind w:firstLine="708"/>
-        <w:rPr>
-          <w:rFonts w:ascii="Arial" w:hAnsi="Arial" w:cs="Arial"/>
-          <w:color w:val="999999"/>
-          <w:sz w:val="20"/>
-          <w:szCs w:val="20"/>
-          <w:shd w:val="clear" w:color="auto" w:fill="FFFFFF"/>
-        </w:rPr>
-      </w:pPr>
-      <w:r>
-        <w:rPr>
-          <w:rFonts w:ascii="Arial" w:hAnsi="Arial" w:cs="Arial"/>
-          <w:color w:val="999999"/>
-          <w:sz w:val="20"/>
-          <w:szCs w:val="20"/>
-          <w:shd w:val="clear" w:color="auto" w:fill="FFFFFF"/>
-        </w:rPr>
-        <w:t xml:space="preserve">1989 : </w:t>
-      </w:r>
-      <w:r>
-        <w:rPr>
-          <w:rFonts w:ascii="Arial" w:hAnsi="Arial" w:cs="Arial"/>
-          <w:color w:val="999999"/>
-          <w:sz w:val="20"/>
-          <w:szCs w:val="20"/>
-          <w:shd w:val="clear" w:color="auto" w:fill="FFFFFF"/>
-        </w:rPr>
-        <w:t xml:space="preserve">Rachat de la STAR par le Groupe Fraise à la société </w:t>
-      </w:r>
-      <w:proofErr w:type="spellStart"/>
-      <w:r>
-        <w:rPr>
-          <w:rFonts w:ascii="Arial" w:hAnsi="Arial" w:cs="Arial"/>
-          <w:color w:val="999999"/>
-          <w:sz w:val="20"/>
-          <w:szCs w:val="20"/>
-          <w:shd w:val="clear" w:color="auto" w:fill="FFFFFF"/>
-        </w:rPr>
-        <w:t>Rochefortaise</w:t>
-      </w:r>
-      <w:proofErr w:type="spellEnd"/>
-      <w:r>
-        <w:rPr>
-          <w:rFonts w:ascii="Arial" w:hAnsi="Arial" w:cs="Arial"/>
-          <w:color w:val="999999"/>
-          <w:sz w:val="20"/>
-          <w:szCs w:val="20"/>
-          <w:shd w:val="clear" w:color="auto" w:fill="FFFFFF"/>
-        </w:rPr>
-        <w:t>, le désengagement de l’Etat annoncé un an plus tôt devient alors effectif et la STAR devient une Société Anonyme à part entière</w:t>
-      </w:r>
-    </w:p>
-    <w:p>
-      <w:pPr>
-        <w:ind w:firstLine="708"/>
-        <w:rPr>
-          <w:rFonts w:ascii="Arial" w:hAnsi="Arial" w:cs="Arial"/>
-          <w:color w:val="999999"/>
-          <w:sz w:val="20"/>
-          <w:szCs w:val="20"/>
-          <w:shd w:val="clear" w:color="auto" w:fill="FFFFFF"/>
-        </w:rPr>
-      </w:pPr>
-      <w:r>
-        <w:rPr>
-          <w:rFonts w:ascii="Arial" w:hAnsi="Arial" w:cs="Arial"/>
-          <w:color w:val="999999"/>
-          <w:sz w:val="20"/>
-          <w:szCs w:val="20"/>
-          <w:shd w:val="clear" w:color="auto" w:fill="FFFFFF"/>
-        </w:rPr>
-        <w:t xml:space="preserve">1980 : </w:t>
-      </w:r>
-      <w:r>
-        <w:rPr>
-          <w:rFonts w:ascii="Arial" w:hAnsi="Arial" w:cs="Arial"/>
-          <w:color w:val="999999"/>
-          <w:sz w:val="20"/>
-          <w:szCs w:val="20"/>
-          <w:shd w:val="clear" w:color="auto" w:fill="FFFFFF"/>
-        </w:rPr>
-        <w:t>Nouvelle raison sociale : Brasseries STAR Madagascar</w:t>
-      </w:r>
-    </w:p>
-    <w:p>
-      <w:pPr>
-        <w:ind w:firstLine="708"/>
-        <w:rPr>
-          <w:rFonts w:ascii="Arial" w:hAnsi="Arial" w:cs="Arial"/>
-          <w:color w:val="999999"/>
-          <w:sz w:val="20"/>
-          <w:szCs w:val="20"/>
-          <w:shd w:val="clear" w:color="auto" w:fill="FFFFFF"/>
-        </w:rPr>
-      </w:pPr>
-      <w:r>
-        <w:rPr>
-          <w:rFonts w:ascii="Arial" w:hAnsi="Arial" w:cs="Arial"/>
-          <w:color w:val="999999"/>
-          <w:sz w:val="20"/>
-          <w:szCs w:val="20"/>
-          <w:shd w:val="clear" w:color="auto" w:fill="FFFFFF"/>
-        </w:rPr>
-        <w:t xml:space="preserve">1977 : </w:t>
-      </w:r>
-      <w:r>
-        <w:rPr>
-          <w:rFonts w:ascii="Arial" w:hAnsi="Arial" w:cs="Arial"/>
-          <w:color w:val="999999"/>
-          <w:sz w:val="20"/>
-          <w:szCs w:val="20"/>
-          <w:shd w:val="clear" w:color="auto" w:fill="FFFFFF"/>
-        </w:rPr>
-        <w:t xml:space="preserve">La </w:t>
-      </w:r>
-      <w:proofErr w:type="spellStart"/>
-      <w:r>
-        <w:rPr>
-          <w:rFonts w:ascii="Arial" w:hAnsi="Arial" w:cs="Arial"/>
-          <w:color w:val="999999"/>
-          <w:sz w:val="20"/>
-          <w:szCs w:val="20"/>
-          <w:shd w:val="clear" w:color="auto" w:fill="FFFFFF"/>
-        </w:rPr>
-        <w:t>Rochefortaise</w:t>
-      </w:r>
-      <w:proofErr w:type="spellEnd"/>
-      <w:r>
-        <w:rPr>
-          <w:rFonts w:ascii="Arial" w:hAnsi="Arial" w:cs="Arial"/>
-          <w:color w:val="999999"/>
-          <w:sz w:val="20"/>
-          <w:szCs w:val="20"/>
-          <w:shd w:val="clear" w:color="auto" w:fill="FFFFFF"/>
-        </w:rPr>
-        <w:t xml:space="preserve"> cède à l’Etat Malagasy la majorité dans le capital de la STAR mais reste actionnaire à hauteur de 25%</w:t>
-      </w:r>
-    </w:p>
-    <w:p>
-      <w:pPr>
-        <w:ind w:firstLine="708"/>
-        <w:rPr>
-          <w:rFonts w:ascii="Arial" w:hAnsi="Arial" w:cs="Arial"/>
-          <w:color w:val="999999"/>
-          <w:sz w:val="20"/>
-          <w:szCs w:val="20"/>
-          <w:shd w:val="clear" w:color="auto" w:fill="FFFFFF"/>
-        </w:rPr>
-      </w:pPr>
-      <w:r>
-        <w:rPr>
-          <w:rFonts w:ascii="Arial" w:hAnsi="Arial" w:cs="Arial"/>
-          <w:color w:val="999999"/>
-          <w:sz w:val="20"/>
-          <w:szCs w:val="20"/>
-          <w:shd w:val="clear" w:color="auto" w:fill="FFFFFF"/>
-        </w:rPr>
-        <w:t xml:space="preserve">1976 : </w:t>
-      </w:r>
-      <w:r>
-        <w:rPr>
-          <w:rFonts w:ascii="Arial" w:hAnsi="Arial" w:cs="Arial"/>
-          <w:color w:val="999999"/>
-          <w:sz w:val="20"/>
-          <w:szCs w:val="20"/>
-          <w:shd w:val="clear" w:color="auto" w:fill="FFFFFF"/>
-        </w:rPr>
-        <w:t>Démarrage de la construction de la nouvelle brasserie à Antsirabe</w:t>
-      </w:r>
-    </w:p>
-    <w:p>
-      <w:pPr>
-        <w:ind w:firstLine="708"/>
-        <w:rPr>
-          <w:rFonts w:ascii="Arial" w:hAnsi="Arial" w:cs="Arial"/>
-          <w:color w:val="999999"/>
-          <w:sz w:val="20"/>
-          <w:szCs w:val="20"/>
-          <w:shd w:val="clear" w:color="auto" w:fill="FFFFFF"/>
-        </w:rPr>
-      </w:pPr>
-      <w:r>
-        <w:rPr>
-          <w:rFonts w:ascii="Arial" w:hAnsi="Arial" w:cs="Arial"/>
-          <w:color w:val="999999"/>
-          <w:sz w:val="20"/>
-          <w:szCs w:val="20"/>
-          <w:shd w:val="clear" w:color="auto" w:fill="FFFFFF"/>
-        </w:rPr>
-        <w:t xml:space="preserve">1975 : </w:t>
-      </w:r>
-      <w:r>
-        <w:rPr>
-          <w:rFonts w:ascii="Arial" w:hAnsi="Arial" w:cs="Arial"/>
-          <w:color w:val="999999"/>
-          <w:sz w:val="20"/>
-          <w:szCs w:val="20"/>
-          <w:shd w:val="clear" w:color="auto" w:fill="FFFFFF"/>
-        </w:rPr>
-        <w:t>L’Etat prend une part plus importante dans la STAR en assurant 35,39% du capital</w:t>
-      </w:r>
-    </w:p>
-    <w:p>
-      <w:pPr>
-        <w:ind w:firstLine="708"/>
-        <w:rPr>
-          <w:rFonts w:ascii="Arial" w:hAnsi="Arial" w:cs="Arial"/>
-          <w:color w:val="999999"/>
-          <w:sz w:val="20"/>
-          <w:szCs w:val="20"/>
-          <w:shd w:val="clear" w:color="auto" w:fill="FFFFFF"/>
-        </w:rPr>
-      </w:pPr>
-      <w:r>
-        <w:rPr>
-          <w:rFonts w:ascii="Arial" w:hAnsi="Arial" w:cs="Arial"/>
-          <w:color w:val="999999"/>
-          <w:sz w:val="20"/>
-          <w:szCs w:val="20"/>
-          <w:shd w:val="clear" w:color="auto" w:fill="FFFFFF"/>
-        </w:rPr>
-        <w:t xml:space="preserve">1974 : </w:t>
-      </w:r>
-    </w:p>
-    <w:p>
-      <w:pPr>
-        <w:ind w:firstLine="708"/>
-        <w:rPr>
-          <w:rFonts w:ascii="Arial" w:hAnsi="Arial" w:cs="Arial"/>
-          <w:color w:val="999999"/>
-          <w:sz w:val="20"/>
-          <w:szCs w:val="20"/>
-          <w:shd w:val="clear" w:color="auto" w:fill="FFFFFF"/>
-        </w:rPr>
-      </w:pPr>
-      <w:r>
-        <w:rPr>
-          <w:rFonts w:ascii="Arial" w:hAnsi="Arial" w:cs="Arial"/>
-          <w:color w:val="999999"/>
-          <w:sz w:val="20"/>
-          <w:szCs w:val="20"/>
-          <w:shd w:val="clear" w:color="auto" w:fill="FFFFFF"/>
-        </w:rPr>
-        <w:t>-</w:t>
-      </w:r>
-      <w:r>
-        <w:rPr>
-          <w:rFonts w:ascii="Arial" w:hAnsi="Arial" w:cs="Arial"/>
-          <w:color w:val="999999"/>
-          <w:sz w:val="20"/>
-          <w:szCs w:val="20"/>
-          <w:shd w:val="clear" w:color="auto" w:fill="FFFFFF"/>
-        </w:rPr>
-        <w:t xml:space="preserve">Création de </w:t>
-      </w:r>
-      <w:proofErr w:type="spellStart"/>
-      <w:r>
-        <w:rPr>
-          <w:rFonts w:ascii="Arial" w:hAnsi="Arial" w:cs="Arial"/>
-          <w:color w:val="999999"/>
-          <w:sz w:val="20"/>
-          <w:szCs w:val="20"/>
-          <w:shd w:val="clear" w:color="auto" w:fill="FFFFFF"/>
-        </w:rPr>
-        <w:t>Malto</w:t>
-      </w:r>
-      <w:proofErr w:type="spellEnd"/>
-      <w:r>
-        <w:rPr>
-          <w:rFonts w:ascii="Arial" w:hAnsi="Arial" w:cs="Arial"/>
-          <w:color w:val="999999"/>
-          <w:sz w:val="20"/>
-          <w:szCs w:val="20"/>
-          <w:shd w:val="clear" w:color="auto" w:fill="FFFFFF"/>
-        </w:rPr>
-        <w:t xml:space="preserve"> en vue de l’implantation d’une malterie à Madagascar</w:t>
-      </w:r>
-    </w:p>
-    <w:p>
-      <w:pPr>
-        <w:ind w:firstLine="708"/>
-        <w:rPr>
-          <w:rFonts w:ascii="Arial" w:hAnsi="Arial" w:cs="Arial"/>
-          <w:color w:val="999999"/>
-          <w:sz w:val="20"/>
-          <w:szCs w:val="20"/>
-          <w:shd w:val="clear" w:color="auto" w:fill="FFFFFF"/>
-        </w:rPr>
-      </w:pPr>
-      <w:r>
-        <w:rPr>
-          <w:rFonts w:ascii="Arial" w:hAnsi="Arial" w:cs="Arial"/>
-          <w:color w:val="999999"/>
-          <w:sz w:val="20"/>
-          <w:szCs w:val="20"/>
-          <w:shd w:val="clear" w:color="auto" w:fill="FFFFFF"/>
-        </w:rPr>
-        <w:t>-</w:t>
-      </w:r>
-      <w:r>
-        <w:rPr>
-          <w:rFonts w:ascii="Arial" w:hAnsi="Arial" w:cs="Arial"/>
-          <w:color w:val="999999"/>
-          <w:sz w:val="20"/>
-          <w:szCs w:val="20"/>
-          <w:shd w:val="clear" w:color="auto" w:fill="FFFFFF"/>
-        </w:rPr>
-        <w:t xml:space="preserve">Inauguration du nouveau Siège Social à </w:t>
-      </w:r>
-      <w:proofErr w:type="spellStart"/>
-      <w:r>
-        <w:rPr>
-          <w:rFonts w:ascii="Arial" w:hAnsi="Arial" w:cs="Arial"/>
-          <w:color w:val="999999"/>
-          <w:sz w:val="20"/>
-          <w:szCs w:val="20"/>
-          <w:shd w:val="clear" w:color="auto" w:fill="FFFFFF"/>
-        </w:rPr>
-        <w:t>Andranomahery</w:t>
-      </w:r>
-      <w:proofErr w:type="spellEnd"/>
-    </w:p>
-    <w:p>
-      <w:pPr>
-        <w:ind w:firstLine="708"/>
-        <w:rPr>
-          <w:rFonts w:ascii="Arial" w:hAnsi="Arial" w:cs="Arial"/>
-          <w:color w:val="999999"/>
-          <w:sz w:val="20"/>
-          <w:szCs w:val="20"/>
-          <w:shd w:val="clear" w:color="auto" w:fill="FFFFFF"/>
-        </w:rPr>
-      </w:pPr>
-      <w:r>
-        <w:rPr>
-          <w:rFonts w:ascii="Arial" w:hAnsi="Arial" w:cs="Arial"/>
-          <w:color w:val="999999"/>
-          <w:sz w:val="20"/>
-          <w:szCs w:val="20"/>
-          <w:shd w:val="clear" w:color="auto" w:fill="FFFFFF"/>
-        </w:rPr>
-        <w:t>1970 : -</w:t>
-      </w:r>
-      <w:r>
-        <w:rPr>
-          <w:rFonts w:ascii="Arial" w:hAnsi="Arial" w:cs="Arial"/>
-          <w:color w:val="999999"/>
-          <w:sz w:val="20"/>
-          <w:szCs w:val="20"/>
-          <w:shd w:val="clear" w:color="auto" w:fill="FFFFFF"/>
-        </w:rPr>
-        <w:t>Création de SEMA Eau Vive: Société d’Exploitation des Sources d’Eaux Minérales d’</w:t>
-      </w:r>
-      <w:proofErr w:type="spellStart"/>
-      <w:r>
-        <w:rPr>
-          <w:rFonts w:ascii="Arial" w:hAnsi="Arial" w:cs="Arial"/>
-          <w:color w:val="999999"/>
-          <w:sz w:val="20"/>
-          <w:szCs w:val="20"/>
-          <w:shd w:val="clear" w:color="auto" w:fill="FFFFFF"/>
-        </w:rPr>
-        <w:t>Andranovelona</w:t>
-      </w:r>
-      <w:proofErr w:type="spellEnd"/>
-    </w:p>
-    <w:p>
-      <w:pPr>
-        <w:ind w:firstLine="708"/>
-        <w:rPr>
-          <w:rFonts w:ascii="Arial" w:hAnsi="Arial" w:cs="Arial"/>
-          <w:color w:val="999999"/>
-          <w:sz w:val="20"/>
-          <w:szCs w:val="20"/>
-          <w:shd w:val="clear" w:color="auto" w:fill="FFFFFF"/>
-        </w:rPr>
-      </w:pPr>
-      <w:r>
-        <w:rPr>
-          <w:rFonts w:ascii="Arial" w:hAnsi="Arial" w:cs="Arial"/>
-          <w:color w:val="999999"/>
-          <w:sz w:val="20"/>
-          <w:szCs w:val="20"/>
-          <w:shd w:val="clear" w:color="auto" w:fill="FFFFFF"/>
-        </w:rPr>
-        <w:t>-</w:t>
-      </w:r>
-      <w:r>
-        <w:rPr>
-          <w:rFonts w:ascii="Arial" w:hAnsi="Arial" w:cs="Arial"/>
-          <w:color w:val="999999"/>
-          <w:sz w:val="20"/>
-          <w:szCs w:val="20"/>
-          <w:shd w:val="clear" w:color="auto" w:fill="FFFFFF"/>
-        </w:rPr>
-        <w:t xml:space="preserve">Lancement de l’eau de source Eau Vive embouteillée à </w:t>
-      </w:r>
-      <w:proofErr w:type="spellStart"/>
-      <w:r>
-        <w:rPr>
-          <w:rFonts w:ascii="Arial" w:hAnsi="Arial" w:cs="Arial"/>
-          <w:color w:val="999999"/>
-          <w:sz w:val="20"/>
-          <w:szCs w:val="20"/>
-          <w:shd w:val="clear" w:color="auto" w:fill="FFFFFF"/>
-        </w:rPr>
-        <w:t>Andranovelona</w:t>
-      </w:r>
-      <w:proofErr w:type="spellEnd"/>
-    </w:p>
-    <w:p>
-      <w:pPr>
-        <w:ind w:firstLine="708"/>
-        <w:rPr>
-          <w:rFonts w:ascii="Arial" w:hAnsi="Arial" w:cs="Arial"/>
-          <w:color w:val="999999"/>
-          <w:sz w:val="20"/>
-          <w:szCs w:val="20"/>
-          <w:shd w:val="clear" w:color="auto" w:fill="FFFFFF"/>
-        </w:rPr>
-      </w:pPr>
-      <w:r>
-        <w:rPr>
-          <w:rFonts w:ascii="Arial" w:hAnsi="Arial" w:cs="Arial"/>
-          <w:color w:val="999999"/>
-          <w:sz w:val="20"/>
-          <w:szCs w:val="20"/>
-          <w:shd w:val="clear" w:color="auto" w:fill="FFFFFF"/>
-        </w:rPr>
-        <w:t xml:space="preserve">1968 : </w:t>
-      </w:r>
-      <w:r>
-        <w:rPr>
-          <w:rFonts w:ascii="Arial" w:hAnsi="Arial" w:cs="Arial"/>
-          <w:color w:val="999999"/>
-          <w:sz w:val="20"/>
-          <w:szCs w:val="20"/>
-          <w:shd w:val="clear" w:color="auto" w:fill="FFFFFF"/>
-        </w:rPr>
-        <w:t>Inauguration de la brasserie de Diégo qui a été construite pour approvisionner toute la zone Nord en bières et boissons gazeuses</w:t>
-      </w:r>
-    </w:p>
-    <w:p>
-      <w:pPr>
-        <w:ind w:firstLine="708"/>
-        <w:rPr>
-          <w:rFonts w:ascii="Arial" w:hAnsi="Arial" w:cs="Arial"/>
-          <w:color w:val="999999"/>
-          <w:sz w:val="20"/>
-          <w:szCs w:val="20"/>
-          <w:shd w:val="clear" w:color="auto" w:fill="FFFFFF"/>
-        </w:rPr>
-      </w:pPr>
-      <w:r>
-        <w:rPr>
-          <w:rFonts w:ascii="Arial" w:hAnsi="Arial" w:cs="Arial"/>
-          <w:color w:val="999999"/>
-          <w:sz w:val="20"/>
-          <w:szCs w:val="20"/>
-          <w:shd w:val="clear" w:color="auto" w:fill="FFFFFF"/>
-        </w:rPr>
-        <w:t xml:space="preserve">1966 : </w:t>
-      </w:r>
-      <w:r>
-        <w:rPr>
-          <w:rFonts w:ascii="Arial" w:hAnsi="Arial" w:cs="Arial"/>
-          <w:color w:val="999999"/>
-          <w:sz w:val="20"/>
-          <w:szCs w:val="20"/>
-          <w:shd w:val="clear" w:color="auto" w:fill="FFFFFF"/>
-        </w:rPr>
-        <w:t>Première participation de l’Etat au capital de la STAR par l’intermédiaire de la S.N.I (Société Nationale d’Investissement) qui achète 11.7% des actions.</w:t>
-      </w:r>
-    </w:p>
-    <w:p>
-      <w:pPr>
-        <w:ind w:firstLine="708"/>
-        <w:rPr>
-          <w:rFonts w:ascii="Arial" w:hAnsi="Arial" w:cs="Arial"/>
-          <w:color w:val="999999"/>
-          <w:sz w:val="20"/>
-          <w:szCs w:val="20"/>
-          <w:shd w:val="clear" w:color="auto" w:fill="FFFFFF"/>
-        </w:rPr>
-      </w:pPr>
-      <w:r>
-        <w:rPr>
-          <w:rFonts w:ascii="Arial" w:hAnsi="Arial" w:cs="Arial"/>
-          <w:color w:val="999999"/>
-          <w:sz w:val="20"/>
-          <w:szCs w:val="20"/>
-          <w:shd w:val="clear" w:color="auto" w:fill="FFFFFF"/>
-        </w:rPr>
-        <w:t xml:space="preserve">1958 : </w:t>
-      </w:r>
-      <w:r>
-        <w:rPr>
-          <w:rFonts w:ascii="Arial" w:hAnsi="Arial" w:cs="Arial"/>
-          <w:color w:val="999999"/>
-          <w:sz w:val="20"/>
-          <w:szCs w:val="20"/>
-          <w:shd w:val="clear" w:color="auto" w:fill="FFFFFF"/>
-        </w:rPr>
-        <w:t xml:space="preserve">Lancement de la bière </w:t>
-      </w:r>
-      <w:proofErr w:type="spellStart"/>
-      <w:r>
-        <w:rPr>
-          <w:rFonts w:ascii="Arial" w:hAnsi="Arial" w:cs="Arial"/>
-          <w:color w:val="999999"/>
-          <w:sz w:val="20"/>
-          <w:szCs w:val="20"/>
-          <w:shd w:val="clear" w:color="auto" w:fill="FFFFFF"/>
-        </w:rPr>
-        <w:t>Three</w:t>
-      </w:r>
-      <w:proofErr w:type="spellEnd"/>
-      <w:r>
-        <w:rPr>
-          <w:rFonts w:ascii="Arial" w:hAnsi="Arial" w:cs="Arial"/>
-          <w:color w:val="999999"/>
-          <w:sz w:val="20"/>
-          <w:szCs w:val="20"/>
-          <w:shd w:val="clear" w:color="auto" w:fill="FFFFFF"/>
-        </w:rPr>
-        <w:t xml:space="preserve"> </w:t>
-      </w:r>
-      <w:proofErr w:type="spellStart"/>
-      <w:r>
-        <w:rPr>
-          <w:rFonts w:ascii="Arial" w:hAnsi="Arial" w:cs="Arial"/>
-          <w:color w:val="999999"/>
-          <w:sz w:val="20"/>
-          <w:szCs w:val="20"/>
-          <w:shd w:val="clear" w:color="auto" w:fill="FFFFFF"/>
-        </w:rPr>
-        <w:t>Horses</w:t>
-      </w:r>
-      <w:proofErr w:type="spellEnd"/>
-      <w:r>
-        <w:rPr>
-          <w:rFonts w:ascii="Arial" w:hAnsi="Arial" w:cs="Arial"/>
-          <w:color w:val="999999"/>
-          <w:sz w:val="20"/>
-          <w:szCs w:val="20"/>
-          <w:shd w:val="clear" w:color="auto" w:fill="FFFFFF"/>
-        </w:rPr>
-        <w:t xml:space="preserve"> </w:t>
-      </w:r>
-      <w:proofErr w:type="spellStart"/>
-      <w:r>
-        <w:rPr>
-          <w:rFonts w:ascii="Arial" w:hAnsi="Arial" w:cs="Arial"/>
-          <w:color w:val="999999"/>
-          <w:sz w:val="20"/>
-          <w:szCs w:val="20"/>
-          <w:shd w:val="clear" w:color="auto" w:fill="FFFFFF"/>
-        </w:rPr>
-        <w:t>Beer</w:t>
-      </w:r>
-      <w:proofErr w:type="spellEnd"/>
-      <w:r>
-        <w:rPr>
-          <w:rFonts w:ascii="Arial" w:hAnsi="Arial" w:cs="Arial"/>
-          <w:color w:val="999999"/>
-          <w:sz w:val="20"/>
-          <w:szCs w:val="20"/>
-          <w:shd w:val="clear" w:color="auto" w:fill="FFFFFF"/>
-        </w:rPr>
-        <w:t xml:space="preserve"> </w:t>
-      </w:r>
-      <w:proofErr w:type="spellStart"/>
-      <w:r>
-        <w:rPr>
-          <w:rFonts w:ascii="Arial" w:hAnsi="Arial" w:cs="Arial"/>
-          <w:color w:val="999999"/>
-          <w:sz w:val="20"/>
-          <w:szCs w:val="20"/>
-          <w:shd w:val="clear" w:color="auto" w:fill="FFFFFF"/>
-        </w:rPr>
-        <w:t>Pilsener</w:t>
-      </w:r>
-      <w:proofErr w:type="spellEnd"/>
-    </w:p>
-    <w:p>
-      <w:pPr>
-        <w:ind w:firstLine="708"/>
-        <w:rPr>
-          <w:rFonts w:ascii="Arial" w:hAnsi="Arial" w:cs="Arial"/>
-          <w:color w:val="999999"/>
-          <w:sz w:val="20"/>
-          <w:szCs w:val="20"/>
-          <w:shd w:val="clear" w:color="auto" w:fill="FFFFFF"/>
-        </w:rPr>
-      </w:pPr>
-      <w:r>
-        <w:rPr>
-          <w:rFonts w:ascii="Arial" w:hAnsi="Arial" w:cs="Arial"/>
-          <w:color w:val="999999"/>
-          <w:sz w:val="20"/>
-          <w:szCs w:val="20"/>
-          <w:shd w:val="clear" w:color="auto" w:fill="FFFFFF"/>
-        </w:rPr>
-        <w:t xml:space="preserve">1956 : </w:t>
-      </w:r>
-      <w:r>
-        <w:rPr>
-          <w:rFonts w:ascii="Arial" w:hAnsi="Arial" w:cs="Arial"/>
-          <w:color w:val="999999"/>
-          <w:sz w:val="20"/>
-          <w:szCs w:val="20"/>
-          <w:shd w:val="clear" w:color="auto" w:fill="FFFFFF"/>
-        </w:rPr>
-        <w:t>Installation par la STAR à Diego Suarez d’une deuxième chaîne d’embouteillage de boissons gazeuses pour satisfaire aux besoins de la région Nord</w:t>
-      </w:r>
-    </w:p>
-    <w:p>
-      <w:pPr>
-        <w:ind w:firstLine="708"/>
-        <w:rPr>
-          <w:rFonts w:ascii="Arial" w:hAnsi="Arial" w:cs="Arial"/>
-          <w:color w:val="999999"/>
-          <w:sz w:val="20"/>
-          <w:szCs w:val="20"/>
-          <w:shd w:val="clear" w:color="auto" w:fill="FFFFFF"/>
-        </w:rPr>
-      </w:pPr>
-      <w:r>
-        <w:rPr>
-          <w:rFonts w:ascii="Arial" w:hAnsi="Arial" w:cs="Arial"/>
-          <w:color w:val="999999"/>
-          <w:sz w:val="20"/>
-          <w:szCs w:val="20"/>
-          <w:shd w:val="clear" w:color="auto" w:fill="FFFFFF"/>
-        </w:rPr>
-        <w:t xml:space="preserve">1953 : </w:t>
-      </w:r>
-      <w:r>
-        <w:rPr>
-          <w:rFonts w:ascii="Arial" w:hAnsi="Arial" w:cs="Arial"/>
-          <w:color w:val="999999"/>
-          <w:sz w:val="20"/>
-          <w:szCs w:val="20"/>
-          <w:shd w:val="clear" w:color="auto" w:fill="FFFFFF"/>
-        </w:rPr>
-        <w:t>Un groupe de promoteurs indépendants sous l’impulsion de M. Miguel EYMARD avait acquis la licence d’embouteillage COCA-COLA (franchise). Ces promoteurs se rapprochèrent de la Société ROCHEFORTAISE, groupe industriel disposant des structures propres à faciliter le développement de cette nouvelle activité. C’est ainsi que la ROCHEFORTAISE et ces promoteurs créèrent le 18 septembre 1953 la STAR (Société Tananarivienne d’Articles Réfrigérés).</w:t>
+        <w:t>1953 : Un groupe de promoteurs indépendants sous l’impulsion de M. Miguel EYMARD avait acquis la licence d’embouteillage COCA-COLA (franchise). Ces promoteurs se rapprochèrent de la Société ROCHEFORTAISE, groupe industriel disposant des structures propres à faciliter le développement de cette nouvelle activité. C’est ainsi que la ROCHEFORTAISE et ces promoteurs créèrent le 18 septembre 1953 la STAR (Société Tananarivienne d’Articles Réfrigérés).</w:t>
       </w:r>
     </w:p>
     <w:p>
@@ -3279,7 +2996,6 @@
           <w:szCs w:val="20"/>
           <w:shd w:val="clear" w:color="auto" w:fill="FFFFFF"/>
         </w:rPr>
-        <w:lastRenderedPageBreak/>
         <w:t xml:space="preserve">1947 : </w:t>
       </w:r>
       <w:r>
@@ -3317,8 +3033,6 @@
           <w:shd w:val="clear" w:color="auto" w:fill="FFFFFF"/>
         </w:rPr>
       </w:pPr>
-      <w:bookmarkStart w:id="0" w:name="_GoBack"/>
-      <w:bookmarkEnd w:id="0"/>
     </w:p>
     <w:p>
       <w:pPr>
@@ -4454,7 +4168,7 @@
 </file>
 
 <file path=customXml/itemProps1.xml><?xml version="1.0" encoding="utf-8"?>
-<ds:datastoreItem xmlns:ds="http://schemas.openxmlformats.org/officeDocument/2006/customXml" ds:itemID="{A4B16E50-E9B0-4458-87B0-BDEEC80EBBAC}">
+<ds:datastoreItem xmlns:ds="http://schemas.openxmlformats.org/officeDocument/2006/customXml" ds:itemID="{F1765D9C-B6A2-40D5-A7E5-9CD5CCC533D0}">
   <ds:schemaRefs>
     <ds:schemaRef ds:uri="http://schemas.openxmlformats.org/officeDocument/2006/bibliography"/>
   </ds:schemaRefs>

</xml_diff>